<commit_message>
docker network başlıkları düzenlendi
</commit_message>
<xml_diff>
--- a/Docker/LinuxPresentation/Introduction to Containers Notları.docx
+++ b/Docker/LinuxPresentation/Introduction to Containers Notları.docx
@@ -858,11 +858,15 @@
       <w:pPr>
         <w:pStyle w:val="Normal"/>
         <w:rPr>
-          <w:lang w:val="en-US"/>
-        </w:rPr>
-      </w:pPr>
-      <w:r>
-        <w:rPr>
+          <w:b/>
+          <w:b/>
+          <w:bCs/>
+        </w:rPr>
+      </w:pPr>
+      <w:r>
+        <w:rPr>
+          <w:b/>
+          <w:bCs/>
           <w:lang w:val="en-US"/>
         </w:rPr>
         <w:t>MULTI-STAGE</w:t>
@@ -1002,13 +1006,7 @@
         <w:rPr>
           <w:lang w:val="en-US"/>
         </w:rPr>
-        <w:t xml:space="preserve">Production a göre hazırlayıp developer makinasına göre ezme yapmak dah iyidir. (doküman başlığı : Development Compose file) </w:t>
-      </w:r>
-      <w:r>
-        <w:rPr>
-          <w:lang w:val="en-US"/>
-        </w:rPr>
-        <w:t>(PDF 257)</w:t>
+        <w:t>Production a göre hazırlayıp developer makinasına göre ezme yapmak dah iyidir. (doküman başlığı : Development Compose file) (PDF 257)</w:t>
       </w:r>
     </w:p>
     <w:p>
@@ -1290,13 +1288,7 @@
         <w:rPr>
           <w:lang w:val="en-US"/>
         </w:rPr>
-        <w:t xml:space="preserve">Tabi eğer iki network interface varsa yani iki adet network varsa (bridge) ozaman  yeni oluşturacağımız container I ilgilli bridge networkune bağlamak için –net:&lt;bridgeadı (genelde docker0, docker:1 gibi isimi olur yada biz ne isim verirsek)&gt;. Ancak bu durumda rule table a yazmamız lazım. Ilgili rule table a yazmamız lazım. </w:t>
-      </w:r>
-      <w:r>
-        <w:rPr>
-          <w:lang w:val="en-US"/>
-        </w:rPr>
-        <w:t>(PDF 326)</w:t>
+        <w:t>Tabi eğer iki network interface varsa yani iki adet network varsa (bridge) ozaman  yeni oluşturacağımız container I ilgilli bridge networkune bağlamak için –net:&lt;bridgeadı (genelde docker0, docker:1 gibi isimi olur yada biz ne isim verirsek)&gt;. Ancak bu durumda rule table a yazmamız lazım. Ilgili rule table a yazmamız lazım. (PDF 326)</w:t>
       </w:r>
     </w:p>
     <w:p>
@@ -1507,14 +1499,7 @@
           <w:b/>
           <w:lang w:val="en-US"/>
         </w:rPr>
-        <w:t xml:space="preserve">SERVICE DISCOVERY </w:t>
-      </w:r>
-      <w:r>
-        <w:rPr>
-          <w:b/>
-          <w:lang w:val="en-US"/>
-        </w:rPr>
-        <w:t>(PDF 332)</w:t>
+        <w:t>SERVICE DISCOVERY (PDF 332)</w:t>
       </w:r>
     </w:p>
     <w:p>
@@ -1993,14 +1978,7 @@
           <w:b/>
           <w:lang w:val="en-US"/>
         </w:rPr>
-        <w:t xml:space="preserve">DOCKER COMPOSE </w:t>
-      </w:r>
-      <w:r>
-        <w:rPr>
-          <w:b/>
-          <w:lang w:val="en-US"/>
-        </w:rPr>
-        <w:t>(PDF 456)</w:t>
+        <w:t>DOCKER COMPOSE (PDF 456)</w:t>
       </w:r>
     </w:p>
     <w:p>
@@ -2374,7 +2352,6 @@
     <w:rPrDefault>
       <w:rPr>
         <w:rFonts w:ascii="Calibri" w:hAnsi="Calibri" w:eastAsia="Calibri" w:cs="" w:asciiTheme="minorHAnsi" w:cstheme="minorBidi" w:eastAsiaTheme="minorHAnsi" w:hAnsiTheme="minorHAnsi"/>
-        <w:sz w:val="22"/>
         <w:szCs w:val="22"/>
         <w:lang w:val="en-US" w:eastAsia="en-US" w:bidi="ar-SA"/>
       </w:rPr>
@@ -2763,6 +2740,7 @@
     <w:qFormat/>
     <w:pPr>
       <w:widowControl/>
+      <w:suppressAutoHyphens w:val="true"/>
       <w:bidi w:val="0"/>
       <w:spacing w:lineRule="auto" w:line="259" w:before="0" w:after="160"/>
       <w:jc w:val="left"/>

</xml_diff>